<commit_message>
Part 3 finish - need DEBUG
</commit_message>
<xml_diff>
--- a/Document.docx
+++ b/Document.docx
@@ -103,6 +103,33 @@
       <w:r>
         <w:t>In File</w:t>
       </w:r>
+      <w:r>
+        <w:t>.</w:t>
+      </w:r>
+    </w:p>
+    <w:p>
+      <w:pPr>
+        <w:bidi w:val="0"/>
+      </w:pPr>
+      <w:r>
+        <w:t>Evaluate the labels in a naive approach. Each value in the</w:t>
+      </w:r>
+      <w:r>
+        <w:br/>
+        <w:t xml:space="preserve">result tensor should contain the disparity matching minimal </w:t>
+      </w:r>
+      <w:proofErr w:type="spellStart"/>
+      <w:r>
+        <w:t>ssd</w:t>
+      </w:r>
+      <w:proofErr w:type="spellEnd"/>
+      <w:r>
+        <w:t xml:space="preserve"> (sum of</w:t>
+      </w:r>
+      <w:r>
+        <w:br/>
+        <w:t>squared difference).</w:t>
+      </w:r>
     </w:p>
     <w:p>
       <w:pPr>
@@ -147,7 +174,15 @@
         <w:bidi w:val="0"/>
       </w:pPr>
       <w:r>
-        <w:t>We assume that the disparity should be the same for all the pixels. But, in the result we can see that when the colors are less likely to the colors around, the results for the figure is good but wen we are having smooth colors change, the naïve depth map in noisy.</w:t>
+        <w:t xml:space="preserve">We assume that the disparity should be the same for all the pixels. But, in the result we can see that when the colors are less likely to the colors around, the results for the figure </w:t>
+      </w:r>
+      <w:proofErr w:type="gramStart"/>
+      <w:r>
+        <w:t>is</w:t>
+      </w:r>
+      <w:proofErr w:type="gramEnd"/>
+      <w:r>
+        <w:t xml:space="preserve"> good but wen we are having smooth colors change, the naïve depth map in noisy.</w:t>
       </w:r>
     </w:p>
     <w:p>
@@ -191,6 +226,49 @@
           </wp:inline>
         </w:drawing>
       </w:r>
+    </w:p>
+    <w:p>
+      <w:pPr>
+        <w:bidi w:val="0"/>
+      </w:pPr>
+    </w:p>
+    <w:p>
+      <w:pPr>
+        <w:pStyle w:val="1"/>
+        <w:bidi w:val="0"/>
+      </w:pPr>
+      <w:r>
+        <w:rPr>
+          <w:shd w:val="clear" w:color="auto" w:fill="FFFFFF"/>
+        </w:rPr>
+        <w:lastRenderedPageBreak/>
+        <w:t>Part C: Depth Map Smoothing using Dynamic Programming</w:t>
+      </w:r>
+    </w:p>
+    <w:p>
+      <w:pPr>
+        <w:pStyle w:val="2"/>
+        <w:bidi w:val="0"/>
+      </w:pPr>
+      <w:r>
+        <w:t xml:space="preserve">5. </w:t>
+      </w:r>
+      <w:r>
+        <w:t xml:space="preserve">Implement the score method for a single slice of the </w:t>
+      </w:r>
+      <w:proofErr w:type="spellStart"/>
+      <w:r>
+        <w:t>ssdd</w:t>
+      </w:r>
+      <w:proofErr w:type="spellEnd"/>
+      <w:r>
+        <w:t xml:space="preserve"> tensor, using Dynamic Programming.</w:t>
+      </w:r>
+    </w:p>
+    <w:p>
+      <w:pPr>
+        <w:bidi w:val="0"/>
+      </w:pPr>
     </w:p>
     <w:sectPr>
       <w:pgSz w:w="11906" w:h="16838"/>

</xml_diff>